<commit_message>
A1.1. Canvis ultima hora
</commit_message>
<xml_diff>
--- a/UF1/A1.1_Encriptacio_strings.docx
+++ b/UF1/A1.1_Encriptacio_strings.docx
@@ -42,8 +42,18 @@
             <w:u w:val="single"/>
             <w:lang w:eastAsia="es-ES"/>
           </w:rPr>
-          <w:t>ment d'strings</w:t>
+          <w:t xml:space="preserve">ment </w:t>
         </w:r>
+        <w:proofErr w:type="spellStart"/>
+        <w:r>
+          <w:rPr>
+            <w:color w:val="0000FF"/>
+            <w:u w:val="single"/>
+            <w:lang w:eastAsia="es-ES"/>
+          </w:rPr>
+          <w:t>d'strings</w:t>
+        </w:r>
+        <w:proofErr w:type="spellEnd"/>
       </w:hyperlink>
     </w:p>
     <w:p>
@@ -109,20 +119,62 @@
         <w:rPr>
           <w:lang w:eastAsia="es-ES"/>
         </w:rPr>
-        <w:t>El sistema proposat per encriptar és poc segur i una mica rudimentari. Busca una solució segura per encriptar i desencriptar text amb php. Explica breument com funciona, i mostra un exemple del seu funcionament.</w:t>
-      </w:r>
-    </w:p>
-    <w:p>
-      <w:pPr>
-        <w:rPr>
-          <w:lang w:eastAsia="es-ES"/>
-        </w:rPr>
-      </w:pPr>
-      <w:r>
-        <w:rPr>
-          <w:lang w:eastAsia="es-ES"/>
-        </w:rPr>
-        <w:t>Una opció més segura és fer servir els mètodes “openssl_encrypt()” i “openssl_decrypt”. Aquests mètodes ens ajuden a encriptar i desencriptar cadenes de text.</w:t>
+        <w:t xml:space="preserve">El sistema proposat per encriptar és poc segur i una mica rudimentari. Busca una solució segura per encriptar i desencriptar text amb </w:t>
+      </w:r>
+      <w:proofErr w:type="spellStart"/>
+      <w:r>
+        <w:rPr>
+          <w:lang w:eastAsia="es-ES"/>
+        </w:rPr>
+        <w:t>php</w:t>
+      </w:r>
+      <w:proofErr w:type="spellEnd"/>
+      <w:r>
+        <w:rPr>
+          <w:lang w:eastAsia="es-ES"/>
+        </w:rPr>
+        <w:t>. Explica breument com funciona, i mostra un exemple del seu funcionament.</w:t>
+      </w:r>
+    </w:p>
+    <w:p>
+      <w:pPr>
+        <w:rPr>
+          <w:lang w:eastAsia="es-ES"/>
+        </w:rPr>
+      </w:pPr>
+      <w:r>
+        <w:rPr>
+          <w:lang w:eastAsia="es-ES"/>
+        </w:rPr>
+        <w:t>Una opció més segura és fer servir els mètodes “</w:t>
+      </w:r>
+      <w:proofErr w:type="spellStart"/>
+      <w:r>
+        <w:rPr>
+          <w:lang w:eastAsia="es-ES"/>
+        </w:rPr>
+        <w:t>openssl_encrypt</w:t>
+      </w:r>
+      <w:proofErr w:type="spellEnd"/>
+      <w:r>
+        <w:rPr>
+          <w:lang w:eastAsia="es-ES"/>
+        </w:rPr>
+        <w:t>()” i “</w:t>
+      </w:r>
+      <w:proofErr w:type="spellStart"/>
+      <w:r>
+        <w:rPr>
+          <w:lang w:eastAsia="es-ES"/>
+        </w:rPr>
+        <w:t>openssl_decrypt</w:t>
+      </w:r>
+      <w:proofErr w:type="spellEnd"/>
+      <w:r>
+        <w:rPr>
+          <w:lang w:eastAsia="es-ES"/>
+        </w:rPr>
+        <w:t>”. Aquests mètodes ens ajuden a encriptar i desencriptar cadenes de text.</w:t>
       </w:r>
     </w:p>
     <w:p>
@@ -173,8 +225,13 @@
         </w:rPr>
         <w:t>Un tipus de xifratge (es pot obtenir tots els xifratges amb “</w:t>
       </w:r>
-      <w:r>
-        <w:t>openssl_get_cipher_methods()”)</w:t>
+      <w:proofErr w:type="spellStart"/>
+      <w:r>
+        <w:t>openssl_get_cipher_methods</w:t>
+      </w:r>
+      <w:proofErr w:type="spellEnd"/>
+      <w:r>
+        <w:t>()”)</w:t>
       </w:r>
     </w:p>
     <w:p>
@@ -209,6 +266,7 @@
       <w:r>
         <w:t xml:space="preserve">Una disjunció bit a bit de les </w:t>
       </w:r>
+      <w:proofErr w:type="spellStart"/>
       <w:r>
         <w:rPr>
           <w:i/>
@@ -216,6 +274,7 @@
         </w:rPr>
         <w:t>flags</w:t>
       </w:r>
+      <w:proofErr w:type="spellEnd"/>
       <w:r>
         <w:t xml:space="preserve"> </w:t>
       </w:r>
@@ -276,25 +335,31 @@
           <w:lang w:eastAsia="es-ES"/>
         </w:rPr>
       </w:pPr>
-      <w:r>
-        <w:rPr>
-          <w:noProof/>
+    </w:p>
+    <w:p>
+      <w:pPr>
+        <w:rPr>
+          <w:lang w:eastAsia="es-ES"/>
+        </w:rPr>
+      </w:pPr>
+      <w:r>
+        <w:rPr>
           <w:lang w:eastAsia="es-ES"/>
         </w:rPr>
         <w:lastRenderedPageBreak/>
         <w:drawing>
-          <wp:anchor distT="0" distB="0" distL="114300" distR="114300" simplePos="0" relativeHeight="251658240" behindDoc="0" locked="0" layoutInCell="1" allowOverlap="1" wp14:anchorId="6E2221A7" wp14:editId="2C465254">
+          <wp:anchor distT="0" distB="0" distL="114300" distR="114300" simplePos="0" relativeHeight="251662336" behindDoc="0" locked="0" layoutInCell="1" allowOverlap="1" wp14:anchorId="67908DC6" wp14:editId="5CC4B760">
             <wp:simplePos x="0" y="0"/>
-            <wp:positionH relativeFrom="column">
-              <wp:posOffset>1905</wp:posOffset>
+            <wp:positionH relativeFrom="margin">
+              <wp:align>left</wp:align>
             </wp:positionH>
             <wp:positionV relativeFrom="paragraph">
-              <wp:posOffset>0</wp:posOffset>
+              <wp:posOffset>1965325</wp:posOffset>
             </wp:positionV>
-            <wp:extent cx="5400040" cy="2151380"/>
-            <wp:effectExtent l="0" t="0" r="0" b="1270"/>
+            <wp:extent cx="2339340" cy="670560"/>
+            <wp:effectExtent l="0" t="0" r="3810" b="0"/>
             <wp:wrapTopAndBottom/>
-            <wp:docPr id="2" name="Imagen 2" descr="Texto&#10;&#10;Descripción generada automáticamente"/>
+            <wp:docPr id="6" name="Imagen 6"/>
             <wp:cNvGraphicFramePr>
               <a:graphicFrameLocks xmlns:a="http://schemas.openxmlformats.org/drawingml/2006/main" noChangeAspect="1"/>
             </wp:cNvGraphicFramePr>
@@ -302,7 +367,7 @@
               <a:graphicData uri="http://schemas.openxmlformats.org/drawingml/2006/picture">
                 <pic:pic xmlns:pic="http://schemas.openxmlformats.org/drawingml/2006/picture">
                   <pic:nvPicPr>
-                    <pic:cNvPr id="2" name="Imagen 2" descr="Texto&#10;&#10;Descripción generada automáticamente"/>
+                    <pic:cNvPr id="1" name=""/>
                     <pic:cNvPicPr/>
                   </pic:nvPicPr>
                   <pic:blipFill>
@@ -320,7 +385,7 @@
                   <pic:spPr>
                     <a:xfrm>
                       <a:off x="0" y="0"/>
-                      <a:ext cx="5400040" cy="2151380"/>
+                      <a:ext cx="2339340" cy="670560"/>
                     </a:xfrm>
                     <a:prstGeom prst="rect">
                       <a:avLst/>
@@ -329,92 +394,33 @@
                 </pic:pic>
               </a:graphicData>
             </a:graphic>
+            <wp14:sizeRelH relativeFrom="margin">
+              <wp14:pctWidth>0</wp14:pctWidth>
+            </wp14:sizeRelH>
+            <wp14:sizeRelV relativeFrom="margin">
+              <wp14:pctHeight>0</wp14:pctHeight>
+            </wp14:sizeRelV>
           </wp:anchor>
         </w:drawing>
       </w:r>
-    </w:p>
-    <w:p>
-      <w:pPr>
-        <w:pStyle w:val="Prrafodelista"/>
-        <w:numPr>
-          <w:ilvl w:val="0"/>
-          <w:numId w:val="2"/>
-        </w:numPr>
-        <w:rPr>
-          <w:lang w:eastAsia="es-ES"/>
-        </w:rPr>
-      </w:pPr>
-      <w:r>
-        <w:rPr>
-          <w:lang w:eastAsia="es-ES"/>
-        </w:rPr>
-        <w:t>Crea una tècnica d'encriptament i desencriptament pròpia i original que compleixi els diferents requisits:</w:t>
-      </w:r>
-    </w:p>
-    <w:p>
-      <w:pPr>
-        <w:pStyle w:val="Prrafodelista"/>
-        <w:numPr>
-          <w:ilvl w:val="1"/>
-          <w:numId w:val="2"/>
-        </w:numPr>
-        <w:rPr>
-          <w:lang w:eastAsia="es-ES"/>
-        </w:rPr>
-      </w:pPr>
-      <w:r>
-        <w:rPr>
-          <w:lang w:eastAsia="es-ES"/>
-        </w:rPr>
-        <w:t>Ha de funcionar per qualsevol caràcter UTF8.</w:t>
-      </w:r>
-    </w:p>
-    <w:p>
-      <w:pPr>
-        <w:pStyle w:val="Prrafodelista"/>
-        <w:numPr>
-          <w:ilvl w:val="1"/>
-          <w:numId w:val="2"/>
-        </w:numPr>
-        <w:rPr>
-          <w:lang w:eastAsia="es-ES"/>
-        </w:rPr>
-      </w:pPr>
-      <w:r>
-        <w:rPr>
-          <w:lang w:eastAsia="es-ES"/>
-        </w:rPr>
-        <w:t>El text encriptat resultant contindrà només caràcters alfanumèrics.</w:t>
-      </w:r>
-    </w:p>
-    <w:p>
-      <w:pPr>
-        <w:pStyle w:val="Prrafodelista"/>
-        <w:numPr>
-          <w:ilvl w:val="1"/>
-          <w:numId w:val="2"/>
-        </w:numPr>
-        <w:rPr>
-          <w:lang w:eastAsia="es-ES"/>
-        </w:rPr>
-      </w:pPr>
-      <w:r>
-        <w:rPr>
+      <w:r>
+        <w:rPr>
+          <w:noProof/>
           <w:lang w:eastAsia="es-ES"/>
         </w:rPr>
         <w:drawing>
-          <wp:anchor distT="0" distB="0" distL="114300" distR="114300" simplePos="0" relativeHeight="251659264" behindDoc="0" locked="0" layoutInCell="1" allowOverlap="1" wp14:anchorId="0CB7CD04" wp14:editId="3C54D0B0">
+          <wp:anchor distT="0" distB="0" distL="114300" distR="114300" simplePos="0" relativeHeight="251658240" behindDoc="0" locked="0" layoutInCell="1" allowOverlap="1" wp14:anchorId="6E2221A7" wp14:editId="46B09CC5">
             <wp:simplePos x="0" y="0"/>
             <wp:positionH relativeFrom="margin">
-              <wp:align>center</wp:align>
+              <wp:align>left</wp:align>
             </wp:positionH>
             <wp:positionV relativeFrom="paragraph">
-              <wp:posOffset>401955</wp:posOffset>
+              <wp:posOffset>0</wp:posOffset>
             </wp:positionV>
-            <wp:extent cx="4874260" cy="5130165"/>
-            <wp:effectExtent l="0" t="0" r="2540" b="0"/>
+            <wp:extent cx="4589780" cy="1828800"/>
+            <wp:effectExtent l="0" t="0" r="1270" b="0"/>
             <wp:wrapTopAndBottom/>
-            <wp:docPr id="3" name="Imagen 3"/>
+            <wp:docPr id="2" name="Imagen 2" descr="Texto&#10;&#10;Descripción generada automáticamente"/>
             <wp:cNvGraphicFramePr>
               <a:graphicFrameLocks xmlns:a="http://schemas.openxmlformats.org/drawingml/2006/main" noChangeAspect="1"/>
             </wp:cNvGraphicFramePr>
@@ -422,7 +428,7 @@
               <a:graphicData uri="http://schemas.openxmlformats.org/drawingml/2006/picture">
                 <pic:pic xmlns:pic="http://schemas.openxmlformats.org/drawingml/2006/picture">
                   <pic:nvPicPr>
-                    <pic:cNvPr id="1" name=""/>
+                    <pic:cNvPr id="2" name="Imagen 2" descr="Texto&#10;&#10;Descripción generada automáticamente"/>
                     <pic:cNvPicPr/>
                   </pic:nvPicPr>
                   <pic:blipFill>
@@ -440,7 +446,161 @@
                   <pic:spPr>
                     <a:xfrm>
                       <a:off x="0" y="0"/>
-                      <a:ext cx="4874260" cy="5130165"/>
+                      <a:ext cx="4592060" cy="1829538"/>
+                    </a:xfrm>
+                    <a:prstGeom prst="rect">
+                      <a:avLst/>
+                    </a:prstGeom>
+                  </pic:spPr>
+                </pic:pic>
+              </a:graphicData>
+            </a:graphic>
+            <wp14:sizeRelH relativeFrom="margin">
+              <wp14:pctWidth>0</wp14:pctWidth>
+            </wp14:sizeRelH>
+            <wp14:sizeRelV relativeFrom="margin">
+              <wp14:pctHeight>0</wp14:pctHeight>
+            </wp14:sizeRelV>
+          </wp:anchor>
+        </w:drawing>
+      </w:r>
+    </w:p>
+    <w:p>
+      <w:pPr>
+        <w:pStyle w:val="Prrafodelista"/>
+        <w:numPr>
+          <w:ilvl w:val="0"/>
+          <w:numId w:val="2"/>
+        </w:numPr>
+        <w:rPr>
+          <w:lang w:eastAsia="es-ES"/>
+        </w:rPr>
+      </w:pPr>
+      <w:r>
+        <w:rPr>
+          <w:lang w:eastAsia="es-ES"/>
+        </w:rPr>
+        <w:t xml:space="preserve">Crea una tècnica </w:t>
+      </w:r>
+      <w:proofErr w:type="spellStart"/>
+      <w:r>
+        <w:rPr>
+          <w:lang w:eastAsia="es-ES"/>
+        </w:rPr>
+        <w:t>d'encriptament</w:t>
+      </w:r>
+      <w:proofErr w:type="spellEnd"/>
+      <w:r>
+        <w:rPr>
+          <w:lang w:eastAsia="es-ES"/>
+        </w:rPr>
+        <w:t xml:space="preserve"> i </w:t>
+      </w:r>
+      <w:proofErr w:type="spellStart"/>
+      <w:r>
+        <w:rPr>
+          <w:lang w:eastAsia="es-ES"/>
+        </w:rPr>
+        <w:t>desencriptament</w:t>
+      </w:r>
+      <w:proofErr w:type="spellEnd"/>
+      <w:r>
+        <w:rPr>
+          <w:lang w:eastAsia="es-ES"/>
+        </w:rPr>
+        <w:t xml:space="preserve"> pròpia i original que compleixi els diferents requisits:</w:t>
+      </w:r>
+    </w:p>
+    <w:p>
+      <w:pPr>
+        <w:pStyle w:val="Prrafodelista"/>
+        <w:numPr>
+          <w:ilvl w:val="1"/>
+          <w:numId w:val="2"/>
+        </w:numPr>
+        <w:rPr>
+          <w:lang w:eastAsia="es-ES"/>
+        </w:rPr>
+      </w:pPr>
+      <w:r>
+        <w:rPr>
+          <w:lang w:eastAsia="es-ES"/>
+        </w:rPr>
+        <w:t>Ha de funcionar per qualsevol caràcter UTF8.</w:t>
+      </w:r>
+    </w:p>
+    <w:p>
+      <w:pPr>
+        <w:pStyle w:val="Prrafodelista"/>
+        <w:numPr>
+          <w:ilvl w:val="1"/>
+          <w:numId w:val="2"/>
+        </w:numPr>
+        <w:rPr>
+          <w:lang w:eastAsia="es-ES"/>
+        </w:rPr>
+      </w:pPr>
+      <w:r>
+        <w:rPr>
+          <w:lang w:eastAsia="es-ES"/>
+        </w:rPr>
+        <w:t>El text encriptat resultant contindrà només caràcters alfanumèrics.</w:t>
+      </w:r>
+    </w:p>
+    <w:p>
+      <w:pPr>
+        <w:pStyle w:val="Prrafodelista"/>
+        <w:numPr>
+          <w:ilvl w:val="1"/>
+          <w:numId w:val="2"/>
+        </w:numPr>
+        <w:rPr>
+          <w:lang w:eastAsia="es-ES"/>
+        </w:rPr>
+      </w:pPr>
+      <w:r>
+        <w:rPr>
+          <w:lang w:eastAsia="es-ES"/>
+        </w:rPr>
+        <w:drawing>
+          <wp:anchor distT="0" distB="0" distL="114300" distR="114300" simplePos="0" relativeHeight="251659264" behindDoc="0" locked="0" layoutInCell="1" allowOverlap="1" wp14:anchorId="0CB7CD04" wp14:editId="5E7AF3E4">
+            <wp:simplePos x="0" y="0"/>
+            <wp:positionH relativeFrom="margin">
+              <wp:align>left</wp:align>
+            </wp:positionH>
+            <wp:positionV relativeFrom="paragraph">
+              <wp:posOffset>537845</wp:posOffset>
+            </wp:positionV>
+            <wp:extent cx="4278630" cy="4503420"/>
+            <wp:effectExtent l="0" t="0" r="7620" b="0"/>
+            <wp:wrapTopAndBottom/>
+            <wp:docPr id="3" name="Imagen 3"/>
+            <wp:cNvGraphicFramePr>
+              <a:graphicFrameLocks xmlns:a="http://schemas.openxmlformats.org/drawingml/2006/main" noChangeAspect="1"/>
+            </wp:cNvGraphicFramePr>
+            <a:graphic xmlns:a="http://schemas.openxmlformats.org/drawingml/2006/main">
+              <a:graphicData uri="http://schemas.openxmlformats.org/drawingml/2006/picture">
+                <pic:pic xmlns:pic="http://schemas.openxmlformats.org/drawingml/2006/picture">
+                  <pic:nvPicPr>
+                    <pic:cNvPr id="1" name=""/>
+                    <pic:cNvPicPr/>
+                  </pic:nvPicPr>
+                  <pic:blipFill>
+                    <a:blip r:embed="rId9">
+                      <a:extLst>
+                        <a:ext uri="{28A0092B-C50C-407E-A947-70E740481C1C}">
+                          <a14:useLocalDpi xmlns:a14="http://schemas.microsoft.com/office/drawing/2010/main" val="0"/>
+                        </a:ext>
+                      </a:extLst>
+                    </a:blip>
+                    <a:stretch>
+                      <a:fillRect/>
+                    </a:stretch>
+                  </pic:blipFill>
+                  <pic:spPr>
+                    <a:xfrm>
+                      <a:off x="0" y="0"/>
+                      <a:ext cx="4278630" cy="4503420"/>
                     </a:xfrm>
                     <a:prstGeom prst="rect">
                       <a:avLst/>
@@ -513,7 +673,7 @@
                     <pic:cNvPicPr/>
                   </pic:nvPicPr>
                   <pic:blipFill>
-                    <a:blip r:embed="rId9">
+                    <a:blip r:embed="rId10">
                       <a:extLst>
                         <a:ext uri="{28A0092B-C50C-407E-A947-70E740481C1C}">
                           <a14:useLocalDpi xmlns:a14="http://schemas.microsoft.com/office/drawing/2010/main" val="0"/>
@@ -567,7 +727,7 @@
                     <pic:cNvPicPr/>
                   </pic:nvPicPr>
                   <pic:blipFill>
-                    <a:blip r:embed="rId10">
+                    <a:blip r:embed="rId11">
                       <a:extLst>
                         <a:ext uri="{28A0092B-C50C-407E-A947-70E740481C1C}">
                           <a14:useLocalDpi xmlns:a14="http://schemas.microsoft.com/office/drawing/2010/main" val="0"/>
@@ -639,7 +799,15 @@
         <w:t xml:space="preserve">Aquest text en base 64 </w:t>
       </w:r>
       <w:r>
-        <w:t>l’encripta a la funció “transformar_text()” de la següent manera:</w:t>
+        <w:t>l’encripta a la funció “</w:t>
+      </w:r>
+      <w:proofErr w:type="spellStart"/>
+      <w:r>
+        <w:t>transformar_text</w:t>
+      </w:r>
+      <w:proofErr w:type="spellEnd"/>
+      <w:r>
+        <w:t>()” de la següent manera:</w:t>
       </w:r>
     </w:p>
     <w:p>
@@ -759,7 +927,15 @@
         </w:numPr>
       </w:pPr>
       <w:r>
-        <w:t>Els altres caràcters els passa al seu valor numèric d’ASCII i concatena davant i darrere “sp”.</w:t>
+        <w:t>Els altres caràcters els passa al seu valor numèric d’ASCII i concatena davant i darrere “</w:t>
+      </w:r>
+      <w:proofErr w:type="spellStart"/>
+      <w:r>
+        <w:t>sp</w:t>
+      </w:r>
+      <w:proofErr w:type="spellEnd"/>
+      <w:r>
+        <w:t>”.</w:t>
       </w:r>
     </w:p>
     <w:p>
@@ -789,7 +965,23 @@
       </w:pPr>
       <w:r>
         <w:lastRenderedPageBreak/>
-        <w:t xml:space="preserve">Primer divideix la string en diferents parts dividint-ho cada cop que hi ha un “sp”. Així podem saber on hi ha </w:t>
+        <w:t xml:space="preserve">Primer divideix la </w:t>
+      </w:r>
+      <w:proofErr w:type="spellStart"/>
+      <w:r>
+        <w:t>string</w:t>
+      </w:r>
+      <w:proofErr w:type="spellEnd"/>
+      <w:r>
+        <w:t xml:space="preserve"> en diferents parts dividint-ho cada cop que hi ha un “</w:t>
+      </w:r>
+      <w:proofErr w:type="spellStart"/>
+      <w:r>
+        <w:t>sp</w:t>
+      </w:r>
+      <w:proofErr w:type="spellEnd"/>
+      <w:r>
+        <w:t xml:space="preserve">”. Així podem saber on hi ha </w:t>
       </w:r>
       <w:r>
         <w:t>un caràcter especial (quan només hi hagi números).</w:t>
@@ -816,7 +1008,15 @@
         </w:numPr>
       </w:pPr>
       <w:r>
-        <w:t>Si només hi ha números a la part de l’array que veu, serà un caràcter especial i per tant el número que hi ha és el seu codi a ASCII i només l’ha de transformar.</w:t>
+        <w:t xml:space="preserve">Si només hi ha números a la part de </w:t>
+      </w:r>
+      <w:proofErr w:type="spellStart"/>
+      <w:r>
+        <w:t>l’array</w:t>
+      </w:r>
+      <w:proofErr w:type="spellEnd"/>
+      <w:r>
+        <w:t xml:space="preserve"> que veu, serà un caràcter especial i per tant el número que hi ha és el seu codi a ASCII i només l’ha de transformar.</w:t>
       </w:r>
     </w:p>
     <w:p>

</xml_diff>